<commit_message>
khoa sua lan 1
</commit_message>
<xml_diff>
--- a/github_coban.docx
+++ b/github_coban.docx
@@ -18,40 +18,50 @@
       <w:r>
         <w:t xml:space="preserve"> download project từ server về máy</w:t>
       </w:r>
+    </w:p>
+    <w:p>
+      <w:r>
+        <w:t xml:space="preserve">git status: </w:t>
+      </w:r>
+      <w:r>
+        <w:t>kiểm tra trạng thái của</w:t>
+      </w:r>
+      <w:r>
+        <w:t xml:space="preserve"> project(</w:t>
+      </w:r>
+      <w:r>
+        <w:t>nếu có thay đổi thì sẽ báo file màu đỏ</w:t>
+      </w:r>
+      <w:r>
+        <w:t>)</w:t>
+      </w:r>
+    </w:p>
+    <w:p>
+      <w:r>
+        <w:t>git add “tên file” : đẻ check file đó</w:t>
+      </w:r>
+    </w:p>
+    <w:p>
+      <w:r>
+        <w:t>git commit –m”nội dung commit” : lưu hoặc thêm các file thay đổi hoặc tạo ra vào local(chưa lưu trên server)</w:t>
+      </w:r>
+    </w:p>
+    <w:p>
+      <w:r>
+        <w:t>git push: đẩy tất cả các thay đổi lên server</w:t>
+      </w:r>
+    </w:p>
+    <w:p>
+      <w:r>
+        <w:t>git pull: cập nhập những thay đổi từ project trên server về máy</w:t>
+      </w:r>
+    </w:p>
+    <w:p>
+      <w:r>
+        <w:t>hết</w:t>
+      </w:r>
       <w:bookmarkStart w:id="0" w:name="_GoBack"/>
       <w:bookmarkEnd w:id="0"/>
-    </w:p>
-    <w:p>
-      <w:r>
-        <w:t xml:space="preserve">git status: </w:t>
-      </w:r>
-      <w:r>
-        <w:t>kiểm tra trạng thái của</w:t>
-      </w:r>
-      <w:r>
-        <w:t xml:space="preserve"> project(</w:t>
-      </w:r>
-      <w:r>
-        <w:t>nếu có thay đổi thì sẽ báo file màu đỏ</w:t>
-      </w:r>
-      <w:r>
-        <w:t>)</w:t>
-      </w:r>
-    </w:p>
-    <w:p>
-      <w:r>
-        <w:t>git add “tên file” : đẻ check file đó</w:t>
-      </w:r>
-    </w:p>
-    <w:p>
-      <w:r>
-        <w:t>git commit –m”nội dung commit” : lưu hoặc thêm các file thay đổi hoặc tạo ra vào local(chưa lưu trên server)</w:t>
-      </w:r>
-    </w:p>
-    <w:p>
-      <w:r>
-        <w:t>git push: đẩy tất cả các thay đổi lên server</w:t>
-      </w:r>
     </w:p>
     <w:sectPr>
       <w:pgSz w:w="12240" w:h="15840"/>

</xml_diff>